<commit_message>
Update Solar Panel Template
Replace AR with Rec
</commit_message>
<xml_diff>
--- a/Others/Solar Panel/template - NJ.docx
+++ b/Others/Solar Panel/template - NJ.docx
@@ -8,7 +8,7 @@
         <w:ind w:right="-18"/>
         <w:jc w:val="center"/>
         <w:rPr>
-          <w:rFonts w:ascii="Times New Roman" w:eastAsia="SimSun" w:hAnsi="Times New Roman" w:cs="Times New Roman"/>
+          <w:rFonts w:ascii="Times New Roman" w:eastAsia="宋体" w:hAnsi="Times New Roman" w:cs="Times New Roman"/>
           <w:b/>
           <w:sz w:val="24"/>
           <w:szCs w:val="24"/>
@@ -17,34 +17,62 @@
       <w:bookmarkStart w:id="0" w:name="_Hlk83806342"/>
       <w:r>
         <w:rPr>
-          <w:rFonts w:ascii="Times New Roman" w:eastAsia="SimSun" w:hAnsi="Times New Roman" w:cs="Times New Roman"/>
+          <w:rFonts w:ascii="Times New Roman" w:eastAsia="宋体" w:hAnsi="Times New Roman" w:cs="Times New Roman" w:hint="eastAsia"/>
           <w:b/>
           <w:sz w:val="24"/>
           <w:szCs w:val="24"/>
-        </w:rPr>
-        <w:t>AAR</w:t>
-      </w:r>
-      <w:r>
-        <w:rPr>
-          <w:rFonts w:ascii="Times New Roman" w:eastAsia="SimSun" w:hAnsi="Times New Roman" w:cs="Times New Roman"/>
+          <w:lang w:eastAsia="zh-CN"/>
+        </w:rPr>
+        <w:t>Addi</w:t>
+      </w:r>
+      <w:r>
+        <w:rPr>
+          <w:rFonts w:ascii="Times New Roman" w:eastAsia="宋体" w:hAnsi="Times New Roman" w:cs="Times New Roman"/>
           <w:b/>
           <w:sz w:val="24"/>
           <w:szCs w:val="24"/>
         </w:rPr>
+        <w:t>tional Recommendation</w:t>
+      </w:r>
+      <w:r>
+        <w:rPr>
+          <w:rFonts w:ascii="Times New Roman" w:eastAsia="宋体" w:hAnsi="Times New Roman" w:cs="Times New Roman"/>
+          <w:b/>
+          <w:sz w:val="24"/>
+          <w:szCs w:val="24"/>
+        </w:rPr>
         <w:t xml:space="preserve"> </w:t>
       </w:r>
       <w:r>
         <w:rPr>
-          <w:rFonts w:ascii="Times New Roman" w:eastAsia="SimSun" w:hAnsi="Times New Roman" w:cs="Times New Roman"/>
+          <w:rFonts w:ascii="Times New Roman" w:eastAsia="宋体" w:hAnsi="Times New Roman" w:cs="Times New Roman"/>
           <w:b/>
           <w:sz w:val="24"/>
           <w:szCs w:val="24"/>
         </w:rPr>
-        <w:t>${AR}</w:t>
-      </w:r>
-      <w:r>
-        <w:rPr>
-          <w:rFonts w:ascii="Times New Roman" w:eastAsia="SimSun" w:hAnsi="Times New Roman" w:cs="Times New Roman"/>
+        <w:t>${</w:t>
+      </w:r>
+      <w:r>
+        <w:rPr>
+          <w:rFonts w:ascii="Times New Roman" w:eastAsia="宋体" w:hAnsi="Times New Roman" w:cs="Times New Roman"/>
+          <w:b/>
+          <w:sz w:val="24"/>
+          <w:szCs w:val="24"/>
+        </w:rPr>
+        <w:t>AREC</w:t>
+      </w:r>
+      <w:r>
+        <w:rPr>
+          <w:rFonts w:ascii="Times New Roman" w:eastAsia="宋体" w:hAnsi="Times New Roman" w:cs="Times New Roman"/>
+          <w:b/>
+          <w:sz w:val="24"/>
+          <w:szCs w:val="24"/>
+        </w:rPr>
+        <w:t>}</w:t>
+      </w:r>
+      <w:r>
+        <w:rPr>
+          <w:rFonts w:ascii="Times New Roman" w:eastAsia="宋体" w:hAnsi="Times New Roman" w:cs="Times New Roman"/>
           <w:b/>
           <w:sz w:val="24"/>
           <w:szCs w:val="24"/>
@@ -56,14 +84,14 @@
       <w:pPr>
         <w:spacing w:before="120" w:after="0" w:line="360" w:lineRule="auto"/>
         <w:rPr>
-          <w:rFonts w:eastAsia="SimSun" w:cs="Times New Roman"/>
-          <w:b/>
-          <w:szCs w:val="24"/>
-        </w:rPr>
-      </w:pPr>
-      <w:r>
-        <w:rPr>
-          <w:rFonts w:eastAsia="SimSun" w:cs="Times New Roman"/>
+          <w:rFonts w:eastAsia="宋体" w:cs="Times New Roman"/>
+          <w:b/>
+          <w:szCs w:val="24"/>
+        </w:rPr>
+      </w:pPr>
+      <w:r>
+        <w:rPr>
+          <w:rFonts w:eastAsia="宋体" w:cs="Times New Roman"/>
           <w:b/>
           <w:szCs w:val="24"/>
         </w:rPr>
@@ -74,14 +102,14 @@
       <w:pPr>
         <w:spacing w:after="0" w:line="360" w:lineRule="auto"/>
         <w:rPr>
-          <w:rFonts w:eastAsia="SimSun" w:cs="Times New Roman"/>
+          <w:rFonts w:eastAsia="宋体" w:cs="Times New Roman"/>
           <w:bCs/>
           <w:szCs w:val="24"/>
         </w:rPr>
       </w:pPr>
       <w:r>
         <w:rPr>
-          <w:rFonts w:eastAsia="SimSun" w:cs="Times New Roman"/>
+          <w:rFonts w:eastAsia="宋体" w:cs="Times New Roman"/>
           <w:bCs/>
           <w:szCs w:val="24"/>
         </w:rPr>
@@ -89,7 +117,7 @@
       </w:r>
       <w:r>
         <w:rPr>
-          <w:rFonts w:eastAsia="SimSun" w:cs="Times New Roman"/>
+          <w:rFonts w:eastAsia="宋体" w:cs="Times New Roman"/>
           <w:bCs/>
           <w:szCs w:val="24"/>
         </w:rPr>
@@ -100,14 +128,14 @@
       <w:pPr>
         <w:spacing w:before="120" w:after="120" w:line="360" w:lineRule="auto"/>
         <w:rPr>
-          <w:rFonts w:eastAsia="SimSun" w:cs="Times New Roman"/>
-          <w:b/>
-          <w:szCs w:val="24"/>
-        </w:rPr>
-      </w:pPr>
-      <w:r>
-        <w:rPr>
-          <w:rFonts w:eastAsia="SimSun" w:cs="Times New Roman"/>
+          <w:rFonts w:eastAsia="宋体" w:cs="Times New Roman"/>
+          <w:b/>
+          <w:szCs w:val="24"/>
+        </w:rPr>
+      </w:pPr>
+      <w:r>
+        <w:rPr>
+          <w:rFonts w:eastAsia="宋体" w:cs="Times New Roman"/>
           <w:b/>
           <w:szCs w:val="24"/>
         </w:rPr>
@@ -390,14 +418,14 @@
       <w:pPr>
         <w:spacing w:before="240" w:after="0" w:line="360" w:lineRule="auto"/>
         <w:rPr>
-          <w:rFonts w:eastAsia="SimSun" w:cs="Times New Roman"/>
-          <w:b/>
-          <w:szCs w:val="24"/>
-        </w:rPr>
-      </w:pPr>
-      <w:r>
-        <w:rPr>
-          <w:rFonts w:eastAsia="SimSun" w:cs="Times New Roman"/>
+          <w:rFonts w:eastAsia="宋体" w:cs="Times New Roman"/>
+          <w:b/>
+          <w:szCs w:val="24"/>
+        </w:rPr>
+      </w:pPr>
+      <w:r>
+        <w:rPr>
+          <w:rFonts w:eastAsia="宋体" w:cs="Times New Roman"/>
           <w:b/>
           <w:szCs w:val="24"/>
         </w:rPr>
@@ -616,23 +644,7 @@
           <w:rFonts w:eastAsia="Times New Roman" w:cs="Times New Roman"/>
           <w:szCs w:val="24"/>
         </w:rPr>
-        <w:t>Most solar installations in New Jersey produce on average of 1,200 kWh/</w:t>
-      </w:r>
-      <w:proofErr w:type="spellStart"/>
-      <w:r>
-        <w:rPr>
-          <w:rFonts w:eastAsia="Times New Roman" w:cs="Times New Roman"/>
-          <w:szCs w:val="24"/>
-        </w:rPr>
-        <w:t>yr</w:t>
-      </w:r>
-      <w:proofErr w:type="spellEnd"/>
-      <w:r>
-        <w:rPr>
-          <w:rFonts w:eastAsia="Times New Roman" w:cs="Times New Roman"/>
-          <w:szCs w:val="24"/>
-        </w:rPr>
-        <w:t xml:space="preserve"> for every 1 kW of capacity, giving an initial estimate of approximately </w:t>
+        <w:t xml:space="preserve">Most solar installations in New Jersey produce on average of 1,200 kWh/yr for every 1 kW of capacity, giving an initial estimate of approximately </w:t>
       </w:r>
       <w:r>
         <w:rPr>
@@ -653,39 +665,7 @@
           <w:rFonts w:eastAsia="Times New Roman" w:cs="Times New Roman"/>
           <w:szCs w:val="24"/>
         </w:rPr>
-        <w:t>kWh/</w:t>
-      </w:r>
-      <w:proofErr w:type="spellStart"/>
-      <w:r>
-        <w:rPr>
-          <w:rFonts w:eastAsia="Times New Roman" w:cs="Times New Roman"/>
-          <w:szCs w:val="24"/>
-        </w:rPr>
-        <w:t>yr</w:t>
-      </w:r>
-      <w:proofErr w:type="spellEnd"/>
-      <w:r>
-        <w:rPr>
-          <w:rFonts w:eastAsia="Times New Roman" w:cs="Times New Roman"/>
-          <w:szCs w:val="24"/>
-        </w:rPr>
-        <w:t xml:space="preserve"> in energy savings. A more accurate analysis was done for your specific location using NREL’s </w:t>
-      </w:r>
-      <w:proofErr w:type="spellStart"/>
-      <w:r>
-        <w:rPr>
-          <w:rFonts w:eastAsia="Times New Roman" w:cs="Times New Roman"/>
-          <w:szCs w:val="24"/>
-        </w:rPr>
-        <w:t>PVWatts</w:t>
-      </w:r>
-      <w:proofErr w:type="spellEnd"/>
-      <w:r>
-        <w:rPr>
-          <w:rFonts w:eastAsia="Times New Roman" w:cs="Times New Roman"/>
-          <w:szCs w:val="24"/>
-        </w:rPr>
-        <w:t xml:space="preserve"> calculator that estimated</w:t>
+        <w:t>kWh/yr in energy savings. A more accurate analysis was done for your specific location using NREL’s PVWatts calculator that estimated</w:t>
       </w:r>
       <w:r>
         <w:rPr>
@@ -713,23 +693,7 @@
           <w:rFonts w:eastAsia="Times New Roman" w:cs="Times New Roman"/>
           <w:szCs w:val="24"/>
         </w:rPr>
-        <w:t>kWh/</w:t>
-      </w:r>
-      <w:proofErr w:type="spellStart"/>
-      <w:r>
-        <w:rPr>
-          <w:rFonts w:eastAsia="Times New Roman" w:cs="Times New Roman"/>
-          <w:szCs w:val="24"/>
-        </w:rPr>
-        <w:t>yr</w:t>
-      </w:r>
-      <w:proofErr w:type="spellEnd"/>
-      <w:r>
-        <w:rPr>
-          <w:rFonts w:eastAsia="Times New Roman" w:cs="Times New Roman"/>
-          <w:szCs w:val="24"/>
-        </w:rPr>
-        <w:t xml:space="preserve"> of energy savings</w:t>
+        <w:t>kWh/yr of energy savings</w:t>
       </w:r>
       <w:r>
         <w:rPr>
@@ -818,23 +782,7 @@
           <w:rFonts w:eastAsia="Times New Roman" w:cs="Times New Roman"/>
           <w:szCs w:val="24"/>
         </w:rPr>
-        <w:t xml:space="preserve">Angling the panels south, southeast at a </w:t>
-      </w:r>
-      <w:proofErr w:type="gramStart"/>
-      <w:r>
-        <w:rPr>
-          <w:rFonts w:eastAsia="Times New Roman" w:cs="Times New Roman"/>
-          <w:szCs w:val="24"/>
-        </w:rPr>
-        <w:t>20 degree</w:t>
-      </w:r>
-      <w:proofErr w:type="gramEnd"/>
-      <w:r>
-        <w:rPr>
-          <w:rFonts w:eastAsia="Times New Roman" w:cs="Times New Roman"/>
-          <w:szCs w:val="24"/>
-        </w:rPr>
-        <w:t xml:space="preserve"> tilt may eliminate this issue completely, as well as increase the production of the panels.</w:t>
+        <w:t>Angling the panels south, southeast at a 20 degree tilt may eliminate this issue completely, as well as increase the production of the panels.</w:t>
       </w:r>
     </w:p>
     <w:p>
@@ -1088,27 +1036,7 @@
         <w:tab/>
       </w:r>
       <w:r>
-        <w:t xml:space="preserve">The </w:t>
-      </w:r>
-      <w:proofErr w:type="spellStart"/>
-      <w:r>
-        <w:t>PVWatts</w:t>
-      </w:r>
-      <w:proofErr w:type="spellEnd"/>
-      <w:r>
-        <w:t xml:space="preserve"> Calculator </w:t>
-      </w:r>
-      <w:proofErr w:type="gramStart"/>
-      <w:r>
-        <w:t>takes into account</w:t>
-      </w:r>
-      <w:proofErr w:type="gramEnd"/>
-      <w:r>
-        <w:t xml:space="preserve"> many variables in calculating your system’s annual energy savings, ES, and annual cost savings, </w:t>
-      </w:r>
-      <w:proofErr w:type="spellStart"/>
-      <w:r>
-        <w:t>ACS</w:t>
+        <w:t>The PVWatts Calculator takes into account many variables in calculating your system’s annual energy savings, ES, and annual cost savings, ACS</w:t>
       </w:r>
       <w:r>
         <w:softHyphen/>
@@ -1119,7 +1047,6 @@
         </w:rPr>
         <w:t>El</w:t>
       </w:r>
-      <w:proofErr w:type="spellEnd"/>
       <w:r>
         <w:t>. These are factors such as your DC rating of</w:t>
       </w:r>
@@ -1193,17 +1120,8 @@
           <w:rFonts w:eastAsia="Times New Roman" w:cs="Times New Roman"/>
           <w:szCs w:val="24"/>
         </w:rPr>
-        <w:t>kWh/</w:t>
-      </w:r>
-      <w:proofErr w:type="spellStart"/>
-      <w:r>
-        <w:rPr>
-          <w:rFonts w:eastAsia="Times New Roman" w:cs="Times New Roman"/>
-          <w:szCs w:val="24"/>
-        </w:rPr>
-        <w:t>yr</w:t>
-      </w:r>
-      <w:proofErr w:type="spellEnd"/>
+        <w:t>kWh/yr</w:t>
+      </w:r>
     </w:p>
     <w:p>
       <w:pPr>
@@ -1222,7 +1140,6 @@
         </w:rPr>
         <w:tab/>
       </w:r>
-      <w:proofErr w:type="spellStart"/>
       <w:r>
         <w:rPr>
           <w:rFonts w:eastAsia="Times New Roman" w:cs="Times New Roman"/>
@@ -1246,7 +1163,6 @@
         </w:rPr>
         <w:t>l</w:t>
       </w:r>
-      <w:proofErr w:type="spellEnd"/>
       <w:r>
         <w:rPr>
           <w:rFonts w:eastAsia="Times New Roman" w:cs="Times New Roman"/>
@@ -1273,23 +1189,7 @@
           <w:rFonts w:eastAsia="Times New Roman" w:cs="Times New Roman"/>
           <w:szCs w:val="24"/>
         </w:rPr>
-        <w:t>${</w:t>
-      </w:r>
-      <w:proofErr w:type="spellStart"/>
-      <w:r>
-        <w:rPr>
-          <w:rFonts w:eastAsia="Times New Roman" w:cs="Times New Roman"/>
-          <w:szCs w:val="24"/>
-        </w:rPr>
-        <w:t>ACSel</w:t>
-      </w:r>
-      <w:proofErr w:type="spellEnd"/>
-      <w:r>
-        <w:rPr>
-          <w:rFonts w:eastAsia="Times New Roman" w:cs="Times New Roman"/>
-          <w:szCs w:val="24"/>
-        </w:rPr>
-        <w:t>}</w:t>
+        <w:t>${ACSel}</w:t>
       </w:r>
       <w:r>
         <w:rPr>
@@ -2175,23 +2075,8 @@
           <w:sz w:val="24"/>
           <w:szCs w:val="24"/>
         </w:rPr>
-        <w:t xml:space="preserve">: Breakdown of estimated monthly solar energy </w:t>
-      </w:r>
-      <w:proofErr w:type="gramStart"/>
-      <w:r>
-        <w:rPr>
-          <w:rFonts w:cs="Times New Roman"/>
-          <w:b/>
-          <w:bCs/>
-          <w:i w:val="0"/>
-          <w:iCs w:val="0"/>
-          <w:color w:val="auto"/>
-          <w:sz w:val="24"/>
-          <w:szCs w:val="24"/>
-        </w:rPr>
-        <w:t>generation</w:t>
-      </w:r>
-      <w:proofErr w:type="gramEnd"/>
+        <w:t>: Breakdown of estimated monthly solar energy generation</w:t>
+      </w:r>
     </w:p>
     <w:p>
       <w:pPr>
@@ -2242,15 +2127,7 @@
           <w:rFonts w:eastAsia="Times New Roman" w:cs="Times New Roman"/>
           <w:szCs w:val="24"/>
         </w:rPr>
-        <w:t>(</w:t>
-      </w:r>
-      <w:proofErr w:type="spellStart"/>
-      <w:r>
-        <w:rPr>
-          <w:rFonts w:eastAsia="Times New Roman" w:cs="Times New Roman"/>
-          <w:szCs w:val="24"/>
-        </w:rPr>
-        <w:t>S</w:t>
+        <w:t>(S</w:t>
       </w:r>
       <w:r>
         <w:rPr>
@@ -2259,7 +2136,6 @@
         </w:rPr>
         <w:t>uSI</w:t>
       </w:r>
-      <w:proofErr w:type="spellEnd"/>
       <w:r>
         <w:rPr>
           <w:rFonts w:eastAsia="Times New Roman" w:cs="Times New Roman"/>
@@ -2304,15 +2180,7 @@
           <w:rFonts w:eastAsia="Times New Roman" w:cs="Times New Roman"/>
           <w:szCs w:val="24"/>
         </w:rPr>
-        <w:t xml:space="preserve">The calculated capital cost after Federal Investment Tax Credit (ITC) deduction, </w:t>
-      </w:r>
-      <w:proofErr w:type="spellStart"/>
-      <w:r>
-        <w:rPr>
-          <w:rFonts w:eastAsia="Times New Roman" w:cs="Times New Roman"/>
-          <w:szCs w:val="24"/>
-        </w:rPr>
-        <w:t>IC</w:t>
+        <w:t>The calculated capital cost after Federal Investment Tax Credit (ITC) deduction, IC</w:t>
       </w:r>
       <w:r>
         <w:rPr>
@@ -2322,7 +2190,6 @@
         </w:rPr>
         <w:t>Total</w:t>
       </w:r>
-      <w:proofErr w:type="spellEnd"/>
       <w:r>
         <w:rPr>
           <w:rFonts w:eastAsia="Times New Roman" w:cs="Times New Roman"/>
@@ -2452,7 +2319,6 @@
         </w:rPr>
         <w:tab/>
       </w:r>
-      <w:proofErr w:type="spellStart"/>
       <w:r>
         <w:rPr>
           <w:rFonts w:eastAsia="Times New Roman" w:cs="Times New Roman"/>
@@ -2468,7 +2334,6 @@
         </w:rPr>
         <w:t>Total</w:t>
       </w:r>
-      <w:proofErr w:type="spellEnd"/>
       <w:r>
         <w:rPr>
           <w:rFonts w:eastAsia="Times New Roman" w:cs="Times New Roman"/>
@@ -2559,13 +2424,139 @@
           <w:rFonts w:eastAsia="Times New Roman" w:cs="Times New Roman"/>
           <w:szCs w:val="24"/>
         </w:rPr>
+        <w:t xml:space="preserve"> S</w:t>
+      </w:r>
+      <w:r>
+        <w:rPr>
+          <w:rFonts w:eastAsia="Times New Roman" w:cs="Times New Roman"/>
+          <w:szCs w:val="24"/>
+        </w:rPr>
+        <w:t>uSI</w:t>
+      </w:r>
+      <w:r>
+        <w:rPr>
+          <w:rFonts w:eastAsia="Times New Roman" w:cs="Times New Roman"/>
+          <w:szCs w:val="24"/>
+        </w:rPr>
+        <w:t>, as o</w:t>
+      </w:r>
+      <w:r>
+        <w:rPr>
+          <w:rFonts w:eastAsia="Yu Mincho Demibold" w:cs="Times New Roman"/>
+          <w:szCs w:val="24"/>
+        </w:rPr>
+        <w:t>f</w:t>
+      </w:r>
+      <w:r>
+        <w:rPr>
+          <w:rFonts w:eastAsia="Yu Mincho Demibold" w:cs="Times New Roman"/>
+          <w:szCs w:val="24"/>
+        </w:rPr>
+        <w:t xml:space="preserve"> ${CM}</w:t>
+      </w:r>
+      <w:r>
+        <w:rPr>
+          <w:rFonts w:eastAsia="Times New Roman" w:cs="Times New Roman"/>
+          <w:szCs w:val="24"/>
+        </w:rPr>
+        <w:t xml:space="preserve">, with </w:t>
+      </w:r>
+      <w:r>
+        <w:rPr>
+          <w:rFonts w:eastAsia="Times New Roman" w:cs="Times New Roman"/>
+          <w:szCs w:val="24"/>
+        </w:rPr>
+        <w:t>${credits}</w:t>
+      </w:r>
+      <w:r>
+        <w:rPr>
+          <w:rFonts w:eastAsia="Times New Roman" w:cs="Times New Roman"/>
+          <w:szCs w:val="24"/>
+        </w:rPr>
         <w:t xml:space="preserve"> </w:t>
       </w:r>
-      <w:proofErr w:type="spellStart"/>
-      <w:r>
-        <w:rPr>
-          <w:rFonts w:eastAsia="Times New Roman" w:cs="Times New Roman"/>
-          <w:szCs w:val="24"/>
+      <w:r>
+        <w:rPr>
+          <w:rFonts w:eastAsia="Times New Roman" w:cs="Times New Roman"/>
+          <w:szCs w:val="24"/>
+        </w:rPr>
+        <w:t>SREC-II</w:t>
+      </w:r>
+      <w:r>
+        <w:rPr>
+          <w:rFonts w:eastAsia="Times New Roman" w:cs="Times New Roman"/>
+          <w:szCs w:val="24"/>
+        </w:rPr>
+        <w:t xml:space="preserve"> </w:t>
+      </w:r>
+      <w:r>
+        <w:rPr>
+          <w:rFonts w:eastAsia="Times New Roman" w:cs="Times New Roman"/>
+          <w:szCs w:val="24"/>
+        </w:rPr>
+        <w:t xml:space="preserve">credits (from </w:t>
+      </w:r>
+      <w:r>
+        <w:rPr>
+          <w:rFonts w:eastAsia="Times New Roman" w:cs="Times New Roman"/>
+          <w:szCs w:val="24"/>
+        </w:rPr>
+        <w:t>${ES}</w:t>
+      </w:r>
+      <w:r>
+        <w:rPr>
+          <w:rFonts w:eastAsia="Times New Roman" w:cs="Times New Roman"/>
+          <w:szCs w:val="24"/>
+        </w:rPr>
+        <w:t xml:space="preserve"> </w:t>
+      </w:r>
+      <w:r>
+        <w:rPr>
+          <w:rFonts w:eastAsia="Times New Roman" w:cs="Times New Roman"/>
+          <w:szCs w:val="24"/>
+        </w:rPr>
+        <w:t xml:space="preserve">kWh), the </w:t>
+      </w:r>
+      <w:r>
+        <w:rPr>
+          <w:rFonts w:eastAsia="Times New Roman" w:cs="Times New Roman"/>
+          <w:szCs w:val="24"/>
+        </w:rPr>
+        <w:t>i</w:t>
+      </w:r>
+      <w:r>
+        <w:rPr>
+          <w:rFonts w:eastAsia="Times New Roman" w:cs="Times New Roman"/>
+          <w:szCs w:val="24"/>
+        </w:rPr>
+        <w:t>ncentive value</w:t>
+      </w:r>
+      <w:r>
+        <w:rPr>
+          <w:rFonts w:eastAsia="Times New Roman" w:cs="Times New Roman"/>
+          <w:szCs w:val="24"/>
+        </w:rPr>
+        <w:t xml:space="preserve">, </w:t>
+      </w:r>
+      <w:r>
+        <w:rPr>
+          <w:rFonts w:eastAsia="Times New Roman" w:cs="Times New Roman"/>
+          <w:szCs w:val="24"/>
+        </w:rPr>
+        <w:t>I</w:t>
+      </w:r>
+      <w:r>
+        <w:rPr>
+          <w:rFonts w:eastAsia="Times New Roman" w:cs="Times New Roman"/>
+          <w:szCs w:val="24"/>
+        </w:rPr>
+        <w:t>V, and annual cost savings, ACS</w:t>
+      </w:r>
+      <w:r>
+        <w:rPr>
+          <w:rFonts w:eastAsia="Times New Roman" w:cs="Times New Roman"/>
+          <w:szCs w:val="24"/>
+          <w:vertAlign w:val="subscript"/>
         </w:rPr>
         <w:t>S</w:t>
       </w:r>
@@ -2573,154 +2564,10 @@
         <w:rPr>
           <w:rFonts w:eastAsia="Times New Roman" w:cs="Times New Roman"/>
           <w:szCs w:val="24"/>
-        </w:rPr>
-        <w:t>uSI</w:t>
-      </w:r>
-      <w:proofErr w:type="spellEnd"/>
-      <w:r>
-        <w:rPr>
-          <w:rFonts w:eastAsia="Times New Roman" w:cs="Times New Roman"/>
-          <w:szCs w:val="24"/>
-        </w:rPr>
-        <w:t>, as o</w:t>
-      </w:r>
-      <w:r>
-        <w:rPr>
-          <w:rFonts w:eastAsia="Yu Mincho Demibold" w:cs="Times New Roman"/>
-          <w:szCs w:val="24"/>
-        </w:rPr>
-        <w:t>f</w:t>
-      </w:r>
-      <w:r>
-        <w:rPr>
-          <w:rFonts w:eastAsia="Yu Mincho Demibold" w:cs="Times New Roman"/>
-          <w:szCs w:val="24"/>
-        </w:rPr>
-        <w:t xml:space="preserve"> ${CM}</w:t>
-      </w:r>
-      <w:r>
-        <w:rPr>
-          <w:rFonts w:eastAsia="Times New Roman" w:cs="Times New Roman"/>
-          <w:szCs w:val="24"/>
-        </w:rPr>
-        <w:t xml:space="preserve">, with </w:t>
-      </w:r>
-      <w:r>
-        <w:rPr>
-          <w:rFonts w:eastAsia="Times New Roman" w:cs="Times New Roman"/>
-          <w:szCs w:val="24"/>
-        </w:rPr>
-        <w:t>${credits}</w:t>
-      </w:r>
-      <w:r>
-        <w:rPr>
-          <w:rFonts w:eastAsia="Times New Roman" w:cs="Times New Roman"/>
-          <w:szCs w:val="24"/>
-        </w:rPr>
-        <w:t xml:space="preserve"> </w:t>
-      </w:r>
-      <w:r>
-        <w:rPr>
-          <w:rFonts w:eastAsia="Times New Roman" w:cs="Times New Roman"/>
-          <w:szCs w:val="24"/>
-        </w:rPr>
-        <w:t>SREC-II</w:t>
-      </w:r>
-      <w:r>
-        <w:rPr>
-          <w:rFonts w:eastAsia="Times New Roman" w:cs="Times New Roman"/>
-          <w:szCs w:val="24"/>
-        </w:rPr>
-        <w:t xml:space="preserve"> </w:t>
-      </w:r>
-      <w:r>
-        <w:rPr>
-          <w:rFonts w:eastAsia="Times New Roman" w:cs="Times New Roman"/>
-          <w:szCs w:val="24"/>
-        </w:rPr>
-        <w:t xml:space="preserve">credits (from </w:t>
-      </w:r>
-      <w:r>
-        <w:rPr>
-          <w:rFonts w:eastAsia="Times New Roman" w:cs="Times New Roman"/>
-          <w:szCs w:val="24"/>
-        </w:rPr>
-        <w:t>${ES}</w:t>
-      </w:r>
-      <w:r>
-        <w:rPr>
-          <w:rFonts w:eastAsia="Times New Roman" w:cs="Times New Roman"/>
-          <w:szCs w:val="24"/>
-        </w:rPr>
-        <w:t xml:space="preserve"> </w:t>
-      </w:r>
-      <w:r>
-        <w:rPr>
-          <w:rFonts w:eastAsia="Times New Roman" w:cs="Times New Roman"/>
-          <w:szCs w:val="24"/>
-        </w:rPr>
-        <w:t xml:space="preserve">kWh), the </w:t>
-      </w:r>
-      <w:r>
-        <w:rPr>
-          <w:rFonts w:eastAsia="Times New Roman" w:cs="Times New Roman"/>
-          <w:szCs w:val="24"/>
-        </w:rPr>
-        <w:t>i</w:t>
-      </w:r>
-      <w:r>
-        <w:rPr>
-          <w:rFonts w:eastAsia="Times New Roman" w:cs="Times New Roman"/>
-          <w:szCs w:val="24"/>
-        </w:rPr>
-        <w:t>ncentive value</w:t>
-      </w:r>
-      <w:r>
-        <w:rPr>
-          <w:rFonts w:eastAsia="Times New Roman" w:cs="Times New Roman"/>
-          <w:szCs w:val="24"/>
-        </w:rPr>
-        <w:t xml:space="preserve">, </w:t>
-      </w:r>
-      <w:r>
-        <w:rPr>
-          <w:rFonts w:eastAsia="Times New Roman" w:cs="Times New Roman"/>
-          <w:szCs w:val="24"/>
-        </w:rPr>
-        <w:t>I</w:t>
-      </w:r>
-      <w:r>
-        <w:rPr>
-          <w:rFonts w:eastAsia="Times New Roman" w:cs="Times New Roman"/>
-          <w:szCs w:val="24"/>
-        </w:rPr>
-        <w:t xml:space="preserve">V, and annual cost savings, </w:t>
-      </w:r>
-      <w:proofErr w:type="spellStart"/>
-      <w:r>
-        <w:rPr>
-          <w:rFonts w:eastAsia="Times New Roman" w:cs="Times New Roman"/>
-          <w:szCs w:val="24"/>
-        </w:rPr>
-        <w:t>ACS</w:t>
-      </w:r>
-      <w:r>
-        <w:rPr>
-          <w:rFonts w:eastAsia="Times New Roman" w:cs="Times New Roman"/>
-          <w:szCs w:val="24"/>
           <w:vertAlign w:val="subscript"/>
         </w:rPr>
-        <w:t>S</w:t>
-      </w:r>
-      <w:r>
-        <w:rPr>
-          <w:rFonts w:eastAsia="Times New Roman" w:cs="Times New Roman"/>
-          <w:szCs w:val="24"/>
-          <w:vertAlign w:val="subscript"/>
-        </w:rPr>
         <w:t>u</w:t>
       </w:r>
-      <w:proofErr w:type="spellEnd"/>
       <w:r>
         <w:rPr>
           <w:rFonts w:eastAsia="Times New Roman" w:cs="Times New Roman"/>
@@ -2784,7 +2631,6 @@
         </w:rPr>
         <w:tab/>
       </w:r>
-      <w:proofErr w:type="spellStart"/>
       <w:r>
         <w:rPr>
           <w:rFonts w:eastAsia="Times New Roman" w:cs="Times New Roman"/>
@@ -2808,7 +2654,6 @@
         </w:rPr>
         <w:t>u</w:t>
       </w:r>
-      <w:proofErr w:type="spellEnd"/>
       <w:r>
         <w:rPr>
           <w:rFonts w:eastAsia="Times New Roman" w:cs="Times New Roman"/>
@@ -2895,15 +2740,7 @@
           <w:rFonts w:eastAsia="Times New Roman" w:cs="Times New Roman"/>
           <w:szCs w:val="24"/>
         </w:rPr>
-        <w:t>${</w:t>
-      </w:r>
-      <w:proofErr w:type="spellStart"/>
-      <w:r>
-        <w:rPr>
-          <w:rFonts w:eastAsia="Times New Roman" w:cs="Times New Roman"/>
-          <w:szCs w:val="24"/>
-        </w:rPr>
-        <w:t>ACSs</w:t>
+        <w:t>${ACSs</w:t>
       </w:r>
       <w:r>
         <w:rPr>
@@ -2912,7 +2749,6 @@
         </w:rPr>
         <w:t>r</w:t>
       </w:r>
-      <w:proofErr w:type="spellEnd"/>
       <w:r>
         <w:rPr>
           <w:rFonts w:eastAsia="Times New Roman" w:cs="Times New Roman"/>
@@ -2987,15 +2823,7 @@
           <w:rFonts w:eastAsia="Times New Roman" w:cs="Times New Roman"/>
           <w:szCs w:val="24"/>
         </w:rPr>
-        <w:t xml:space="preserve">= </w:t>
-      </w:r>
-      <w:proofErr w:type="spellStart"/>
-      <w:r>
-        <w:rPr>
-          <w:rFonts w:eastAsia="Times New Roman" w:cs="Times New Roman"/>
-          <w:szCs w:val="24"/>
-        </w:rPr>
-        <w:t>ACS</w:t>
+        <w:t>= ACS</w:t>
       </w:r>
       <w:r>
         <w:rPr>
@@ -3005,21 +2833,12 @@
         </w:rPr>
         <w:t>El</w:t>
       </w:r>
-      <w:proofErr w:type="spellEnd"/>
-      <w:r>
-        <w:rPr>
-          <w:rFonts w:eastAsia="Times New Roman" w:cs="Times New Roman"/>
-          <w:szCs w:val="24"/>
-        </w:rPr>
-        <w:t xml:space="preserve"> + </w:t>
-      </w:r>
-      <w:proofErr w:type="spellStart"/>
-      <w:r>
-        <w:rPr>
-          <w:rFonts w:eastAsia="Times New Roman" w:cs="Times New Roman"/>
-          <w:szCs w:val="24"/>
-        </w:rPr>
-        <w:t>ACS</w:t>
+      <w:r>
+        <w:rPr>
+          <w:rFonts w:eastAsia="Times New Roman" w:cs="Times New Roman"/>
+          <w:szCs w:val="24"/>
+        </w:rPr>
+        <w:t xml:space="preserve"> + ACS</w:t>
       </w:r>
       <w:r>
         <w:rPr>
@@ -3037,7 +2856,6 @@
         </w:rPr>
         <w:t>u</w:t>
       </w:r>
-      <w:proofErr w:type="spellEnd"/>
     </w:p>
     <w:p>
       <w:pPr>
@@ -3074,17 +2892,29 @@
           <w:rFonts w:eastAsia="Times New Roman" w:cs="Times New Roman"/>
           <w:szCs w:val="24"/>
         </w:rPr>
-        <w:t>${</w:t>
-      </w:r>
-      <w:proofErr w:type="spellStart"/>
-      <w:r>
-        <w:rPr>
-          <w:rFonts w:eastAsia="Times New Roman" w:cs="Times New Roman"/>
-          <w:szCs w:val="24"/>
-        </w:rPr>
-        <w:t>ACSel</w:t>
-      </w:r>
-      <w:proofErr w:type="spellEnd"/>
+        <w:t>${ACSel}</w:t>
+      </w:r>
+      <w:r>
+        <w:rPr>
+          <w:rFonts w:eastAsia="Times New Roman" w:cs="Times New Roman"/>
+          <w:szCs w:val="24"/>
+        </w:rPr>
+        <w:t xml:space="preserve">/yr + </w:t>
+      </w:r>
+      <w:r>
+        <w:rPr>
+          <w:rFonts w:eastAsia="Times New Roman" w:cs="Times New Roman"/>
+          <w:szCs w:val="24"/>
+        </w:rPr>
+        <w:t>${ACSs</w:t>
+      </w:r>
+      <w:r>
+        <w:rPr>
+          <w:rFonts w:eastAsia="Times New Roman" w:cs="Times New Roman"/>
+          <w:szCs w:val="24"/>
+        </w:rPr>
+        <w:t>r</w:t>
+      </w:r>
       <w:r>
         <w:rPr>
           <w:rFonts w:eastAsia="Times New Roman" w:cs="Times New Roman"/>
@@ -3097,70 +2927,8 @@
           <w:rFonts w:eastAsia="Times New Roman" w:cs="Times New Roman"/>
           <w:szCs w:val="24"/>
         </w:rPr>
-        <w:t>/</w:t>
-      </w:r>
-      <w:proofErr w:type="spellStart"/>
-      <w:r>
-        <w:rPr>
-          <w:rFonts w:eastAsia="Times New Roman" w:cs="Times New Roman"/>
-          <w:szCs w:val="24"/>
-        </w:rPr>
-        <w:t>yr</w:t>
-      </w:r>
-      <w:proofErr w:type="spellEnd"/>
-      <w:r>
-        <w:rPr>
-          <w:rFonts w:eastAsia="Times New Roman" w:cs="Times New Roman"/>
-          <w:szCs w:val="24"/>
-        </w:rPr>
-        <w:t xml:space="preserve"> + </w:t>
-      </w:r>
-      <w:r>
-        <w:rPr>
-          <w:rFonts w:eastAsia="Times New Roman" w:cs="Times New Roman"/>
-          <w:szCs w:val="24"/>
-        </w:rPr>
-        <w:t>${</w:t>
-      </w:r>
-      <w:proofErr w:type="spellStart"/>
-      <w:r>
-        <w:rPr>
-          <w:rFonts w:eastAsia="Times New Roman" w:cs="Times New Roman"/>
-          <w:szCs w:val="24"/>
-        </w:rPr>
-        <w:t>ACSs</w:t>
-      </w:r>
-      <w:r>
-        <w:rPr>
-          <w:rFonts w:eastAsia="Times New Roman" w:cs="Times New Roman"/>
-          <w:szCs w:val="24"/>
-        </w:rPr>
-        <w:t>r</w:t>
-      </w:r>
-      <w:proofErr w:type="spellEnd"/>
-      <w:r>
-        <w:rPr>
-          <w:rFonts w:eastAsia="Times New Roman" w:cs="Times New Roman"/>
-          <w:szCs w:val="24"/>
-        </w:rPr>
-        <w:t>}</w:t>
-      </w:r>
-      <w:r>
-        <w:rPr>
-          <w:rFonts w:eastAsia="Times New Roman" w:cs="Times New Roman"/>
-          <w:szCs w:val="24"/>
-        </w:rPr>
-        <w:t>/</w:t>
-      </w:r>
-      <w:proofErr w:type="spellStart"/>
-      <w:r>
-        <w:rPr>
-          <w:rFonts w:eastAsia="Times New Roman" w:cs="Times New Roman"/>
-          <w:szCs w:val="24"/>
-        </w:rPr>
-        <w:t>yr</w:t>
-      </w:r>
-      <w:proofErr w:type="spellEnd"/>
+        <w:t>/yr</w:t>
+      </w:r>
     </w:p>
     <w:p>
       <w:pPr>
@@ -3230,21 +2998,12 @@
         </w:rPr>
         <w:t xml:space="preserve">As a note, the annual cost savings from </w:t>
       </w:r>
-      <w:proofErr w:type="spellStart"/>
-      <w:r>
-        <w:rPr>
-          <w:rFonts w:eastAsia="Times New Roman" w:cs="Times New Roman"/>
-          <w:szCs w:val="24"/>
-        </w:rPr>
-        <w:t>SuSI</w:t>
-      </w:r>
-      <w:proofErr w:type="spellEnd"/>
-      <w:r>
-        <w:rPr>
-          <w:rFonts w:eastAsia="Times New Roman" w:cs="Times New Roman"/>
-          <w:szCs w:val="24"/>
-        </w:rPr>
-        <w:t xml:space="preserve"> program is valid for </w:t>
+      <w:r>
+        <w:rPr>
+          <w:rFonts w:eastAsia="Times New Roman" w:cs="Times New Roman"/>
+          <w:szCs w:val="24"/>
+        </w:rPr>
+        <w:t xml:space="preserve">SuSI program is valid for </w:t>
       </w:r>
       <w:r>
         <w:rPr>
@@ -3279,23 +3038,7 @@
           <w:rFonts w:eastAsia="Times New Roman" w:cs="Times New Roman"/>
           <w:szCs w:val="24"/>
         </w:rPr>
-        <w:t xml:space="preserve"> which was </w:t>
-      </w:r>
-      <w:proofErr w:type="gramStart"/>
-      <w:r>
-        <w:rPr>
-          <w:rFonts w:eastAsia="Times New Roman" w:cs="Times New Roman"/>
-          <w:szCs w:val="24"/>
-        </w:rPr>
-        <w:t>taken into account</w:t>
-      </w:r>
-      <w:proofErr w:type="gramEnd"/>
-      <w:r>
-        <w:rPr>
-          <w:rFonts w:eastAsia="Times New Roman" w:cs="Times New Roman"/>
-          <w:szCs w:val="24"/>
-        </w:rPr>
-        <w:t xml:space="preserve"> when calculating the payback period. Therefore, this recommendation results in an annual energy savings of </w:t>
+        <w:t xml:space="preserve"> which was taken into account when calculating the payback period. Therefore, this recommendation results in an annual energy savings of </w:t>
       </w:r>
       <w:r>
         <w:rPr>
@@ -3509,7 +3252,23 @@
           <w:b/>
           <w:szCs w:val="24"/>
         </w:rPr>
-        <w:t xml:space="preserve">The annual electricity savings for this AR will be </w:t>
+        <w:t xml:space="preserve">The annual electricity savings for this </w:t>
+      </w:r>
+      <w:r>
+        <w:rPr>
+          <w:rFonts w:eastAsia="Times New Roman" w:cs="Times New Roman"/>
+          <w:b/>
+          <w:szCs w:val="24"/>
+        </w:rPr>
+        <w:t>recomendation</w:t>
+      </w:r>
+      <w:r>
+        <w:rPr>
+          <w:rFonts w:eastAsia="Times New Roman" w:cs="Times New Roman"/>
+          <w:b/>
+          <w:szCs w:val="24"/>
+        </w:rPr>
+        <w:t xml:space="preserve"> will be </w:t>
       </w:r>
       <w:r>
         <w:rPr>
@@ -3685,23 +3444,7 @@
           <w:rFonts w:eastAsia="Times New Roman" w:cs="Times New Roman"/>
           <w:szCs w:val="24"/>
         </w:rPr>
-        <w:t xml:space="preserve">The below link is for an implementation cost reference. We do not endorse/recommend this brand or product. Furthermore, this product may or may not be suitable for the application. The client should contact a vendor(s) to conduct a detailed study of the process, </w:t>
-      </w:r>
-      <w:proofErr w:type="gramStart"/>
-      <w:r>
-        <w:rPr>
-          <w:rFonts w:eastAsia="Times New Roman" w:cs="Times New Roman"/>
-          <w:szCs w:val="24"/>
-        </w:rPr>
-        <w:t>in order to</w:t>
-      </w:r>
-      <w:proofErr w:type="gramEnd"/>
-      <w:r>
-        <w:rPr>
-          <w:rFonts w:eastAsia="Times New Roman" w:cs="Times New Roman"/>
-          <w:szCs w:val="24"/>
-        </w:rPr>
-        <w:t xml:space="preserve"> determine the best product for the recommended application. </w:t>
+        <w:t>The below link is for an implementation cost reference. We do not endorse/recommend this brand or product. Furthermore, this product may or may not be suitable for the application. The client should contact a vendor(s) to conduct a detailed study of the process, in order to determine the best product for the recommended application. </w:t>
       </w:r>
     </w:p>
     <w:p>

</xml_diff>